<commit_message>
Project Scope and Responsibilities defined
</commit_message>
<xml_diff>
--- a/ECEN361_ProjectDefinition-1.docx
+++ b/ECEN361_ProjectDefinition-1.docx
@@ -1,6 +1,6 @@
 
 <file path=word/document.xml><?xml version="1.0" encoding="utf-8"?>
-<w:document xmlns:wpc="http://schemas.microsoft.com/office/word/2010/wordprocessingCanvas" xmlns:cx="http://schemas.microsoft.com/office/drawing/2014/chartex" xmlns:cx1="http://schemas.microsoft.com/office/drawing/2015/9/8/chartex" xmlns:cx2="http://schemas.microsoft.com/office/drawing/2015/10/21/chartex" xmlns:cx3="http://schemas.microsoft.com/office/drawing/2016/5/9/chartex" xmlns:cx4="http://schemas.microsoft.com/office/drawing/2016/5/10/chartex" xmlns:cx5="http://schemas.microsoft.com/office/drawing/2016/5/11/chartex" xmlns:cx6="http://schemas.microsoft.com/office/drawing/2016/5/12/chartex" xmlns:cx7="http://schemas.microsoft.com/office/drawing/2016/5/13/chartex" xmlns:cx8="http://schemas.microsoft.com/office/drawing/2016/5/14/chartex" xmlns:mc="http://schemas.openxmlformats.org/markup-compatibility/2006" xmlns:aink="http://schemas.microsoft.com/office/drawing/2016/ink" xmlns:am3d="http://schemas.microsoft.com/office/drawing/2017/model3d" xmlns:o="urn:schemas-microsoft-com:office:office" xmlns:oel="http://schemas.microsoft.com/office/2019/extlst" xmlns:r="http://schemas.openxmlformats.org/officeDocument/2006/relationships" xmlns:m="http://schemas.openxmlformats.org/officeDocument/2006/math" xmlns:v="urn:schemas-microsoft-com:vml" xmlns:wp14="http://schemas.microsoft.com/office/word/2010/wordprocessingDrawing" xmlns:wp="http://schemas.openxmlformats.org/drawingml/2006/wordprocessingDrawing" xmlns:w10="urn:schemas-microsoft-com:office:word" xmlns:w="http://schemas.openxmlformats.org/wordprocessingml/2006/main" xmlns:w14="http://schemas.microsoft.com/office/word/2010/wordml" xmlns:w15="http://schemas.microsoft.com/office/word/2012/wordml" xmlns:w16cex="http://schemas.microsoft.com/office/word/2018/wordml/cex" xmlns:w16cid="http://schemas.microsoft.com/office/word/2016/wordml/cid" xmlns:w16="http://schemas.microsoft.com/office/word/2018/wordml" xmlns:w16du="http://schemas.microsoft.com/office/word/2023/wordml/word16du" xmlns:w16sdtdh="http://schemas.microsoft.com/office/word/2020/wordml/sdtdatahash" xmlns:w16sdtfl="http://schemas.microsoft.com/office/word/2024/wordml/sdtformatlock" xmlns:w16se="http://schemas.microsoft.com/office/word/2015/wordml/symex" xmlns:wpg="http://schemas.microsoft.com/office/word/2010/wordprocessingGroup" xmlns:wpi="http://schemas.microsoft.com/office/word/2010/wordprocessingInk" xmlns:wne="http://schemas.microsoft.com/office/word/2006/wordml" xmlns:wps="http://schemas.microsoft.com/office/word/2010/wordprocessingShape" mc:Ignorable="w14 w15 w16se w16cid w16 w16cex w16sdtdh w16sdtfl w16du wp14">
+<w:document xmlns:wpc="http://schemas.microsoft.com/office/word/2010/wordprocessingCanvas" xmlns:cx="http://schemas.microsoft.com/office/drawing/2014/chartex" xmlns:cx1="http://schemas.microsoft.com/office/drawing/2015/9/8/chartex" xmlns:cx2="http://schemas.microsoft.com/office/drawing/2015/10/21/chartex" xmlns:cx3="http://schemas.microsoft.com/office/drawing/2016/5/9/chartex" xmlns:cx4="http://schemas.microsoft.com/office/drawing/2016/5/10/chartex" xmlns:cx5="http://schemas.microsoft.com/office/drawing/2016/5/11/chartex" xmlns:cx6="http://schemas.microsoft.com/office/drawing/2016/5/12/chartex" xmlns:cx7="http://schemas.microsoft.com/office/drawing/2016/5/13/chartex" xmlns:cx8="http://schemas.microsoft.com/office/drawing/2016/5/14/chartex" xmlns:mc="http://schemas.openxmlformats.org/markup-compatibility/2006" xmlns:aink="http://schemas.microsoft.com/office/drawing/2016/ink" xmlns:am3d="http://schemas.microsoft.com/office/drawing/2017/model3d" xmlns:o="urn:schemas-microsoft-com:office:office" xmlns:oel="http://schemas.microsoft.com/office/2019/extlst" xmlns:r="http://schemas.openxmlformats.org/officeDocument/2006/relationships" xmlns:m="http://schemas.openxmlformats.org/officeDocument/2006/math" xmlns:v="urn:schemas-microsoft-com:vml" xmlns:wp14="http://schemas.microsoft.com/office/word/2010/wordprocessingDrawing" xmlns:wp="http://schemas.openxmlformats.org/drawingml/2006/wordprocessingDrawing" xmlns:w10="urn:schemas-microsoft-com:office:word" xmlns:w="http://schemas.openxmlformats.org/wordprocessingml/2006/main" xmlns:w14="http://schemas.microsoft.com/office/word/2010/wordml" xmlns:w15="http://schemas.microsoft.com/office/word/2012/wordml" xmlns:w16cex="http://schemas.microsoft.com/office/word/2018/wordml/cex" xmlns:w16cid="http://schemas.microsoft.com/office/word/2016/wordml/cid" xmlns:w16="http://schemas.microsoft.com/office/word/2018/wordml" xmlns:w16sdtdh="http://schemas.microsoft.com/office/word/2020/wordml/sdtdatahash" xmlns:w16se="http://schemas.microsoft.com/office/word/2015/wordml/symex" xmlns:wpg="http://schemas.microsoft.com/office/word/2010/wordprocessingGroup" xmlns:wpi="http://schemas.microsoft.com/office/word/2010/wordprocessingInk" xmlns:wne="http://schemas.microsoft.com/office/word/2006/wordml" xmlns:wps="http://schemas.microsoft.com/office/word/2010/wordprocessingShape" mc:Ignorable="w14 w15 w16se w16cid w16 w16cex w16sdtdh wp14">
   <w:body>
     <w:sdt>
       <w:sdtPr>
@@ -17,7 +17,6 @@
         <w:dataBinding w:prefixMappings="xmlns:ns0='http://purl.org/dc/elements/1.1/' xmlns:ns1='http://schemas.openxmlformats.org/package/2006/metadata/core-properties' " w:xpath="/ns1:coreProperties[1]/ns0:title[1]" w:storeItemID="{6C3C8BC8-F283-45AE-878A-BAB7291924A1}"/>
         <w:text/>
       </w:sdtPr>
-      <w:sdtEndPr/>
       <w:sdtContent>
         <w:p>
           <w:pPr>
@@ -69,17 +68,14 @@
         <w:rPr>
           <w:i/>
         </w:rPr>
-        <w:t>Describe the type of project you will be creating. Include details on what it is, what it will do, and why it is important.</w:t>
+        <w:t xml:space="preserve">This project is a wirelessly controlled car with a mounted camera. </w:t>
       </w:r>
-    </w:p>
-    <w:p>
-      <w:pPr>
+      <w:r>
         <w:rPr>
-          <w:iCs/>
-          <w:sz w:val="24"/>
-          <w:szCs w:val="24"/>
+          <w:i/>
         </w:rPr>
-      </w:pPr>
+        <w:t>The applications of this are important because we will be able to remotely control the device, which is applicable in many areas.</w:t>
+      </w:r>
     </w:p>
     <w:p>
       <w:pPr>
@@ -104,12 +100,38 @@
     </w:p>
     <w:p>
       <w:pPr>
+        <w:spacing w:after="0"/>
         <w:rPr>
-          <w:iCs/>
-          <w:sz w:val="24"/>
-          <w:szCs w:val="24"/>
+          <w:i/>
         </w:rPr>
       </w:pPr>
+      <w:r>
+        <w:rPr>
+          <w:i/>
+        </w:rPr>
+        <w:t>The team will learn how to remotely access things especially concerning the camera-user interface.</w:t>
+      </w:r>
+      <w:r>
+        <w:rPr>
+          <w:i/>
+        </w:rPr>
+        <w:br/>
+        <w:t>The team will learn about which hardware processes it will need.</w:t>
+      </w:r>
+    </w:p>
+    <w:p>
+      <w:pPr>
+        <w:spacing w:after="0"/>
+        <w:rPr>
+          <w:i/>
+        </w:rPr>
+      </w:pPr>
+      <w:r>
+        <w:rPr>
+          <w:i/>
+        </w:rPr>
+        <w:t>The team will earn how to control power so as not to overload the components.</w:t>
+      </w:r>
     </w:p>
     <w:p>
       <w:pPr>
@@ -239,8 +261,17 @@
                 <w:rFonts w:ascii="Calibri" w:eastAsia="Calibri" w:hAnsi="Calibri" w:cs="Calibri"/>
                 <w:color w:val="000000"/>
               </w:rPr>
-              <w:t>Set up project in Monday.com and invite team</w:t>
+              <w:t xml:space="preserve">Set up project in Monday.com and invite </w:t>
             </w:r>
+            <w:proofErr w:type="gramStart"/>
+            <w:r>
+              <w:rPr>
+                <w:rFonts w:ascii="Calibri" w:eastAsia="Calibri" w:hAnsi="Calibri" w:cs="Calibri"/>
+                <w:color w:val="000000"/>
+              </w:rPr>
+              <w:t>team</w:t>
+            </w:r>
+            <w:proofErr w:type="gramEnd"/>
           </w:p>
           <w:p>
             <w:pPr>
@@ -263,8 +294,17 @@
                 <w:rFonts w:ascii="Calibri" w:eastAsia="Calibri" w:hAnsi="Calibri" w:cs="Calibri"/>
                 <w:color w:val="000000"/>
               </w:rPr>
-              <w:t>Manage project tasks in Monday.com</w:t>
+              <w:t xml:space="preserve">Manage project tasks in </w:t>
             </w:r>
+            <w:proofErr w:type="gramStart"/>
+            <w:r>
+              <w:rPr>
+                <w:rFonts w:ascii="Calibri" w:eastAsia="Calibri" w:hAnsi="Calibri" w:cs="Calibri"/>
+                <w:color w:val="000000"/>
+              </w:rPr>
+              <w:t>Monday.com</w:t>
+            </w:r>
+            <w:proofErr w:type="gramEnd"/>
           </w:p>
           <w:p>
             <w:pPr>
@@ -287,8 +327,17 @@
                 <w:rFonts w:ascii="Calibri" w:eastAsia="Calibri" w:hAnsi="Calibri" w:cs="Calibri"/>
                 <w:color w:val="000000"/>
               </w:rPr>
-              <w:t>Submits group assignments</w:t>
+              <w:t xml:space="preserve">Submits group </w:t>
             </w:r>
+            <w:proofErr w:type="gramStart"/>
+            <w:r>
+              <w:rPr>
+                <w:rFonts w:ascii="Calibri" w:eastAsia="Calibri" w:hAnsi="Calibri" w:cs="Calibri"/>
+                <w:color w:val="000000"/>
+              </w:rPr>
+              <w:t>assignments</w:t>
+            </w:r>
+            <w:proofErr w:type="gramEnd"/>
           </w:p>
           <w:p>
             <w:pPr>
@@ -324,8 +373,13 @@
           </w:tcPr>
           <w:p>
             <w:r>
-              <w:t>Hardware Lead</w:t>
+              <w:t xml:space="preserve">Hardware </w:t>
             </w:r>
+            <w:proofErr w:type="gramStart"/>
+            <w:r>
+              <w:t>Lead</w:t>
+            </w:r>
+            <w:proofErr w:type="gramEnd"/>
           </w:p>
         </w:tc>
         <w:tc>
@@ -697,7 +751,21 @@
         <w:rPr>
           <w:i/>
         </w:rPr>
-        <w:t xml:space="preserve"> hardware block diagram showing the major hardware components, how they connect, how they are powered, etc. Use a professional tool such as LucidChart, draw.io, or Miro for this. Export a PDF and turn in with this sheet. </w:t>
+        <w:t xml:space="preserve"> hardware block diagram showing the major hardware components, how they connect, how they are powered, etc. Use a professional tool such as </w:t>
+      </w:r>
+      <w:proofErr w:type="spellStart"/>
+      <w:r>
+        <w:rPr>
+          <w:i/>
+        </w:rPr>
+        <w:t>LucidChart</w:t>
+      </w:r>
+      <w:proofErr w:type="spellEnd"/>
+      <w:r>
+        <w:rPr>
+          <w:i/>
+        </w:rPr>
+        <w:t xml:space="preserve">, draw.io, or Miro for this. Export a PDF and turn in with this sheet. </w:t>
       </w:r>
       <w:r>
         <w:rPr>
@@ -740,7 +808,21 @@
         <w:rPr>
           <w:i/>
         </w:rPr>
-        <w:t xml:space="preserve"> software block diagram showing the major software modules, how they connect, how they interface with hardware, etc. Use a professional tool such as LucidChart, draw.io, or Miro for this. Export a PDF and turn in with this sheet. </w:t>
+        <w:t xml:space="preserve"> software block diagram showing the major software modules, how they connect, how they interface with hardware, etc. Use a professional tool such as </w:t>
+      </w:r>
+      <w:proofErr w:type="spellStart"/>
+      <w:r>
+        <w:rPr>
+          <w:i/>
+        </w:rPr>
+        <w:t>LucidChart</w:t>
+      </w:r>
+      <w:proofErr w:type="spellEnd"/>
+      <w:r>
+        <w:rPr>
+          <w:i/>
+        </w:rPr>
+        <w:t xml:space="preserve">, draw.io, or Miro for this. Export a PDF and turn in with this sheet. </w:t>
       </w:r>
       <w:r>
         <w:rPr>
@@ -776,7 +858,7 @@
 </file>
 
 <file path=word/endnotes.xml><?xml version="1.0" encoding="utf-8"?>
-<w:endnotes xmlns:wpc="http://schemas.microsoft.com/office/word/2010/wordprocessingCanvas" xmlns:cx="http://schemas.microsoft.com/office/drawing/2014/chartex" xmlns:cx1="http://schemas.microsoft.com/office/drawing/2015/9/8/chartex" xmlns:cx2="http://schemas.microsoft.com/office/drawing/2015/10/21/chartex" xmlns:cx3="http://schemas.microsoft.com/office/drawing/2016/5/9/chartex" xmlns:cx4="http://schemas.microsoft.com/office/drawing/2016/5/10/chartex" xmlns:cx5="http://schemas.microsoft.com/office/drawing/2016/5/11/chartex" xmlns:cx6="http://schemas.microsoft.com/office/drawing/2016/5/12/chartex" xmlns:cx7="http://schemas.microsoft.com/office/drawing/2016/5/13/chartex" xmlns:cx8="http://schemas.microsoft.com/office/drawing/2016/5/14/chartex" xmlns:mc="http://schemas.openxmlformats.org/markup-compatibility/2006" xmlns:aink="http://schemas.microsoft.com/office/drawing/2016/ink" xmlns:am3d="http://schemas.microsoft.com/office/drawing/2017/model3d" xmlns:o="urn:schemas-microsoft-com:office:office" xmlns:oel="http://schemas.microsoft.com/office/2019/extlst" xmlns:r="http://schemas.openxmlformats.org/officeDocument/2006/relationships" xmlns:m="http://schemas.openxmlformats.org/officeDocument/2006/math" xmlns:v="urn:schemas-microsoft-com:vml" xmlns:wp14="http://schemas.microsoft.com/office/word/2010/wordprocessingDrawing" xmlns:wp="http://schemas.openxmlformats.org/drawingml/2006/wordprocessingDrawing" xmlns:w10="urn:schemas-microsoft-com:office:word" xmlns:w="http://schemas.openxmlformats.org/wordprocessingml/2006/main" xmlns:w14="http://schemas.microsoft.com/office/word/2010/wordml" xmlns:w15="http://schemas.microsoft.com/office/word/2012/wordml" xmlns:w16cex="http://schemas.microsoft.com/office/word/2018/wordml/cex" xmlns:w16cid="http://schemas.microsoft.com/office/word/2016/wordml/cid" xmlns:w16="http://schemas.microsoft.com/office/word/2018/wordml" xmlns:w16du="http://schemas.microsoft.com/office/word/2023/wordml/word16du" xmlns:w16sdtdh="http://schemas.microsoft.com/office/word/2020/wordml/sdtdatahash" xmlns:w16sdtfl="http://schemas.microsoft.com/office/word/2024/wordml/sdtformatlock" xmlns:w16se="http://schemas.microsoft.com/office/word/2015/wordml/symex" xmlns:wpg="http://schemas.microsoft.com/office/word/2010/wordprocessingGroup" xmlns:wpi="http://schemas.microsoft.com/office/word/2010/wordprocessingInk" xmlns:wne="http://schemas.microsoft.com/office/word/2006/wordml" xmlns:wps="http://schemas.microsoft.com/office/word/2010/wordprocessingShape" mc:Ignorable="w14 w15 w16se w16cid w16 w16cex w16sdtdh w16sdtfl w16du wp14">
+<w:endnotes xmlns:wpc="http://schemas.microsoft.com/office/word/2010/wordprocessingCanvas" xmlns:cx="http://schemas.microsoft.com/office/drawing/2014/chartex" xmlns:cx1="http://schemas.microsoft.com/office/drawing/2015/9/8/chartex" xmlns:cx2="http://schemas.microsoft.com/office/drawing/2015/10/21/chartex" xmlns:cx3="http://schemas.microsoft.com/office/drawing/2016/5/9/chartex" xmlns:cx4="http://schemas.microsoft.com/office/drawing/2016/5/10/chartex" xmlns:cx5="http://schemas.microsoft.com/office/drawing/2016/5/11/chartex" xmlns:cx6="http://schemas.microsoft.com/office/drawing/2016/5/12/chartex" xmlns:cx7="http://schemas.microsoft.com/office/drawing/2016/5/13/chartex" xmlns:cx8="http://schemas.microsoft.com/office/drawing/2016/5/14/chartex" xmlns:mc="http://schemas.openxmlformats.org/markup-compatibility/2006" xmlns:aink="http://schemas.microsoft.com/office/drawing/2016/ink" xmlns:am3d="http://schemas.microsoft.com/office/drawing/2017/model3d" xmlns:o="urn:schemas-microsoft-com:office:office" xmlns:oel="http://schemas.microsoft.com/office/2019/extlst" xmlns:r="http://schemas.openxmlformats.org/officeDocument/2006/relationships" xmlns:m="http://schemas.openxmlformats.org/officeDocument/2006/math" xmlns:v="urn:schemas-microsoft-com:vml" xmlns:wp14="http://schemas.microsoft.com/office/word/2010/wordprocessingDrawing" xmlns:wp="http://schemas.openxmlformats.org/drawingml/2006/wordprocessingDrawing" xmlns:w10="urn:schemas-microsoft-com:office:word" xmlns:w="http://schemas.openxmlformats.org/wordprocessingml/2006/main" xmlns:w14="http://schemas.microsoft.com/office/word/2010/wordml" xmlns:w15="http://schemas.microsoft.com/office/word/2012/wordml" xmlns:w16cex="http://schemas.microsoft.com/office/word/2018/wordml/cex" xmlns:w16cid="http://schemas.microsoft.com/office/word/2016/wordml/cid" xmlns:w16="http://schemas.microsoft.com/office/word/2018/wordml" xmlns:w16sdtdh="http://schemas.microsoft.com/office/word/2020/wordml/sdtdatahash" xmlns:w16se="http://schemas.microsoft.com/office/word/2015/wordml/symex" xmlns:wpg="http://schemas.microsoft.com/office/word/2010/wordprocessingGroup" xmlns:wpi="http://schemas.microsoft.com/office/word/2010/wordprocessingInk" xmlns:wne="http://schemas.microsoft.com/office/word/2006/wordml" xmlns:wps="http://schemas.microsoft.com/office/word/2010/wordprocessingShape" mc:Ignorable="w14 w15 w16se w16cid w16 w16cex w16sdtdh wp14">
   <w:endnote w:type="separator" w:id="-1">
     <w:p>
       <w:pPr>
@@ -801,7 +883,7 @@
 </file>
 
 <file path=word/footer1.xml><?xml version="1.0" encoding="utf-8"?>
-<w:ftr xmlns:wpc="http://schemas.microsoft.com/office/word/2010/wordprocessingCanvas" xmlns:cx="http://schemas.microsoft.com/office/drawing/2014/chartex" xmlns:cx1="http://schemas.microsoft.com/office/drawing/2015/9/8/chartex" xmlns:cx2="http://schemas.microsoft.com/office/drawing/2015/10/21/chartex" xmlns:cx3="http://schemas.microsoft.com/office/drawing/2016/5/9/chartex" xmlns:cx4="http://schemas.microsoft.com/office/drawing/2016/5/10/chartex" xmlns:cx5="http://schemas.microsoft.com/office/drawing/2016/5/11/chartex" xmlns:cx6="http://schemas.microsoft.com/office/drawing/2016/5/12/chartex" xmlns:cx7="http://schemas.microsoft.com/office/drawing/2016/5/13/chartex" xmlns:cx8="http://schemas.microsoft.com/office/drawing/2016/5/14/chartex" xmlns:mc="http://schemas.openxmlformats.org/markup-compatibility/2006" xmlns:aink="http://schemas.microsoft.com/office/drawing/2016/ink" xmlns:am3d="http://schemas.microsoft.com/office/drawing/2017/model3d" xmlns:o="urn:schemas-microsoft-com:office:office" xmlns:oel="http://schemas.microsoft.com/office/2019/extlst" xmlns:r="http://schemas.openxmlformats.org/officeDocument/2006/relationships" xmlns:m="http://schemas.openxmlformats.org/officeDocument/2006/math" xmlns:v="urn:schemas-microsoft-com:vml" xmlns:wp14="http://schemas.microsoft.com/office/word/2010/wordprocessingDrawing" xmlns:wp="http://schemas.openxmlformats.org/drawingml/2006/wordprocessingDrawing" xmlns:w10="urn:schemas-microsoft-com:office:word" xmlns:w="http://schemas.openxmlformats.org/wordprocessingml/2006/main" xmlns:w14="http://schemas.microsoft.com/office/word/2010/wordml" xmlns:w15="http://schemas.microsoft.com/office/word/2012/wordml" xmlns:w16cex="http://schemas.microsoft.com/office/word/2018/wordml/cex" xmlns:w16cid="http://schemas.microsoft.com/office/word/2016/wordml/cid" xmlns:w16="http://schemas.microsoft.com/office/word/2018/wordml" xmlns:w16du="http://schemas.microsoft.com/office/word/2023/wordml/word16du" xmlns:w16sdtdh="http://schemas.microsoft.com/office/word/2020/wordml/sdtdatahash" xmlns:w16sdtfl="http://schemas.microsoft.com/office/word/2024/wordml/sdtformatlock" xmlns:w16se="http://schemas.microsoft.com/office/word/2015/wordml/symex" xmlns:wpg="http://schemas.microsoft.com/office/word/2010/wordprocessingGroup" xmlns:wpi="http://schemas.microsoft.com/office/word/2010/wordprocessingInk" xmlns:wne="http://schemas.microsoft.com/office/word/2006/wordml" xmlns:wps="http://schemas.microsoft.com/office/word/2010/wordprocessingShape" mc:Ignorable="w14 w15 w16se w16cid w16 w16cex w16sdtdh w16sdtfl w16du wp14">
+<w:ftr xmlns:wpc="http://schemas.microsoft.com/office/word/2010/wordprocessingCanvas" xmlns:cx="http://schemas.microsoft.com/office/drawing/2014/chartex" xmlns:cx1="http://schemas.microsoft.com/office/drawing/2015/9/8/chartex" xmlns:cx2="http://schemas.microsoft.com/office/drawing/2015/10/21/chartex" xmlns:cx3="http://schemas.microsoft.com/office/drawing/2016/5/9/chartex" xmlns:cx4="http://schemas.microsoft.com/office/drawing/2016/5/10/chartex" xmlns:cx5="http://schemas.microsoft.com/office/drawing/2016/5/11/chartex" xmlns:cx6="http://schemas.microsoft.com/office/drawing/2016/5/12/chartex" xmlns:cx7="http://schemas.microsoft.com/office/drawing/2016/5/13/chartex" xmlns:cx8="http://schemas.microsoft.com/office/drawing/2016/5/14/chartex" xmlns:mc="http://schemas.openxmlformats.org/markup-compatibility/2006" xmlns:aink="http://schemas.microsoft.com/office/drawing/2016/ink" xmlns:am3d="http://schemas.microsoft.com/office/drawing/2017/model3d" xmlns:o="urn:schemas-microsoft-com:office:office" xmlns:oel="http://schemas.microsoft.com/office/2019/extlst" xmlns:r="http://schemas.openxmlformats.org/officeDocument/2006/relationships" xmlns:m="http://schemas.openxmlformats.org/officeDocument/2006/math" xmlns:v="urn:schemas-microsoft-com:vml" xmlns:wp14="http://schemas.microsoft.com/office/word/2010/wordprocessingDrawing" xmlns:wp="http://schemas.openxmlformats.org/drawingml/2006/wordprocessingDrawing" xmlns:w10="urn:schemas-microsoft-com:office:word" xmlns:w="http://schemas.openxmlformats.org/wordprocessingml/2006/main" xmlns:w14="http://schemas.microsoft.com/office/word/2010/wordml" xmlns:w15="http://schemas.microsoft.com/office/word/2012/wordml" xmlns:w16cex="http://schemas.microsoft.com/office/word/2018/wordml/cex" xmlns:w16cid="http://schemas.microsoft.com/office/word/2016/wordml/cid" xmlns:w16="http://schemas.microsoft.com/office/word/2018/wordml" xmlns:w16sdtdh="http://schemas.microsoft.com/office/word/2020/wordml/sdtdatahash" xmlns:w16se="http://schemas.microsoft.com/office/word/2015/wordml/symex" xmlns:wpg="http://schemas.microsoft.com/office/word/2010/wordprocessingGroup" xmlns:wpi="http://schemas.microsoft.com/office/word/2010/wordprocessingInk" xmlns:wne="http://schemas.microsoft.com/office/word/2006/wordml" xmlns:wps="http://schemas.microsoft.com/office/word/2010/wordprocessingShape" mc:Ignorable="w14 w15 w16se w16cid w16 w16cex w16sdtdh wp14">
   <w:p>
     <w:pPr>
       <w:pStyle w:val="Footer"/>
@@ -944,7 +1026,6 @@
                                 <w:dataBinding w:prefixMappings="xmlns:ns0='http://purl.org/dc/elements/1.1/' xmlns:ns1='http://schemas.openxmlformats.org/package/2006/metadata/core-properties' " w:xpath="/ns1:coreProperties[1]/ns0:subject[1]" w:storeItemID="{6C3C8BC8-F283-45AE-878A-BAB7291924A1}"/>
                                 <w:text/>
                               </w:sdtPr>
-                              <w:sdtEndPr/>
                               <w:sdtContent>
                                 <w:r>
                                   <w:rPr>
@@ -987,7 +1068,6 @@
                                 <w:dataBinding w:prefixMappings="xmlns:ns0='http://schemas.openxmlformats.org/officeDocument/2006/extended-properties' " w:xpath="/ns0:Properties[1]/ns0:Company[1]" w:storeItemID="{6668398D-A668-4E3E-A5EB-62B293D839F1}"/>
                                 <w:text/>
                               </w:sdtPr>
-                              <w:sdtEndPr/>
                               <w:sdtContent>
                                 <w:r>
                                   <w:rPr>
@@ -1059,7 +1139,6 @@
                           <w:dataBinding w:prefixMappings="xmlns:ns0='http://purl.org/dc/elements/1.1/' xmlns:ns1='http://schemas.openxmlformats.org/package/2006/metadata/core-properties' " w:xpath="/ns1:coreProperties[1]/ns0:subject[1]" w:storeItemID="{6C3C8BC8-F283-45AE-878A-BAB7291924A1}"/>
                           <w:text/>
                         </w:sdtPr>
-                        <w:sdtEndPr/>
                         <w:sdtContent>
                           <w:r>
                             <w:rPr>
@@ -1102,7 +1181,6 @@
                           <w:dataBinding w:prefixMappings="xmlns:ns0='http://schemas.openxmlformats.org/officeDocument/2006/extended-properties' " w:xpath="/ns0:Properties[1]/ns0:Company[1]" w:storeItemID="{6668398D-A668-4E3E-A5EB-62B293D839F1}"/>
                           <w:text/>
                         </w:sdtPr>
-                        <w:sdtEndPr/>
                         <w:sdtContent>
                           <w:r>
                             <w:rPr>
@@ -1130,7 +1208,7 @@
 </file>
 
 <file path=word/footer2.xml><?xml version="1.0" encoding="utf-8"?>
-<w:ftr xmlns:wpc="http://schemas.microsoft.com/office/word/2010/wordprocessingCanvas" xmlns:cx="http://schemas.microsoft.com/office/drawing/2014/chartex" xmlns:cx1="http://schemas.microsoft.com/office/drawing/2015/9/8/chartex" xmlns:cx2="http://schemas.microsoft.com/office/drawing/2015/10/21/chartex" xmlns:cx3="http://schemas.microsoft.com/office/drawing/2016/5/9/chartex" xmlns:cx4="http://schemas.microsoft.com/office/drawing/2016/5/10/chartex" xmlns:cx5="http://schemas.microsoft.com/office/drawing/2016/5/11/chartex" xmlns:cx6="http://schemas.microsoft.com/office/drawing/2016/5/12/chartex" xmlns:cx7="http://schemas.microsoft.com/office/drawing/2016/5/13/chartex" xmlns:cx8="http://schemas.microsoft.com/office/drawing/2016/5/14/chartex" xmlns:mc="http://schemas.openxmlformats.org/markup-compatibility/2006" xmlns:aink="http://schemas.microsoft.com/office/drawing/2016/ink" xmlns:am3d="http://schemas.microsoft.com/office/drawing/2017/model3d" xmlns:o="urn:schemas-microsoft-com:office:office" xmlns:oel="http://schemas.microsoft.com/office/2019/extlst" xmlns:r="http://schemas.openxmlformats.org/officeDocument/2006/relationships" xmlns:m="http://schemas.openxmlformats.org/officeDocument/2006/math" xmlns:v="urn:schemas-microsoft-com:vml" xmlns:wp14="http://schemas.microsoft.com/office/word/2010/wordprocessingDrawing" xmlns:wp="http://schemas.openxmlformats.org/drawingml/2006/wordprocessingDrawing" xmlns:w10="urn:schemas-microsoft-com:office:word" xmlns:w="http://schemas.openxmlformats.org/wordprocessingml/2006/main" xmlns:w14="http://schemas.microsoft.com/office/word/2010/wordml" xmlns:w15="http://schemas.microsoft.com/office/word/2012/wordml" xmlns:w16cex="http://schemas.microsoft.com/office/word/2018/wordml/cex" xmlns:w16cid="http://schemas.microsoft.com/office/word/2016/wordml/cid" xmlns:w16="http://schemas.microsoft.com/office/word/2018/wordml" xmlns:w16du="http://schemas.microsoft.com/office/word/2023/wordml/word16du" xmlns:w16sdtdh="http://schemas.microsoft.com/office/word/2020/wordml/sdtdatahash" xmlns:w16sdtfl="http://schemas.microsoft.com/office/word/2024/wordml/sdtformatlock" xmlns:w16se="http://schemas.microsoft.com/office/word/2015/wordml/symex" xmlns:wpg="http://schemas.microsoft.com/office/word/2010/wordprocessingGroup" xmlns:wpi="http://schemas.microsoft.com/office/word/2010/wordprocessingInk" xmlns:wne="http://schemas.microsoft.com/office/word/2006/wordml" xmlns:wps="http://schemas.microsoft.com/office/word/2010/wordprocessingShape" mc:Ignorable="w14 w15 w16se w16cid w16 w16cex w16sdtdh w16sdtfl w16du wp14">
+<w:ftr xmlns:wpc="http://schemas.microsoft.com/office/word/2010/wordprocessingCanvas" xmlns:cx="http://schemas.microsoft.com/office/drawing/2014/chartex" xmlns:cx1="http://schemas.microsoft.com/office/drawing/2015/9/8/chartex" xmlns:cx2="http://schemas.microsoft.com/office/drawing/2015/10/21/chartex" xmlns:cx3="http://schemas.microsoft.com/office/drawing/2016/5/9/chartex" xmlns:cx4="http://schemas.microsoft.com/office/drawing/2016/5/10/chartex" xmlns:cx5="http://schemas.microsoft.com/office/drawing/2016/5/11/chartex" xmlns:cx6="http://schemas.microsoft.com/office/drawing/2016/5/12/chartex" xmlns:cx7="http://schemas.microsoft.com/office/drawing/2016/5/13/chartex" xmlns:cx8="http://schemas.microsoft.com/office/drawing/2016/5/14/chartex" xmlns:mc="http://schemas.openxmlformats.org/markup-compatibility/2006" xmlns:aink="http://schemas.microsoft.com/office/drawing/2016/ink" xmlns:am3d="http://schemas.microsoft.com/office/drawing/2017/model3d" xmlns:o="urn:schemas-microsoft-com:office:office" xmlns:oel="http://schemas.microsoft.com/office/2019/extlst" xmlns:r="http://schemas.openxmlformats.org/officeDocument/2006/relationships" xmlns:m="http://schemas.openxmlformats.org/officeDocument/2006/math" xmlns:v="urn:schemas-microsoft-com:vml" xmlns:wp14="http://schemas.microsoft.com/office/word/2010/wordprocessingDrawing" xmlns:wp="http://schemas.openxmlformats.org/drawingml/2006/wordprocessingDrawing" xmlns:w10="urn:schemas-microsoft-com:office:word" xmlns:w="http://schemas.openxmlformats.org/wordprocessingml/2006/main" xmlns:w14="http://schemas.microsoft.com/office/word/2010/wordml" xmlns:w15="http://schemas.microsoft.com/office/word/2012/wordml" xmlns:w16cex="http://schemas.microsoft.com/office/word/2018/wordml/cex" xmlns:w16cid="http://schemas.microsoft.com/office/word/2016/wordml/cid" xmlns:w16="http://schemas.microsoft.com/office/word/2018/wordml" xmlns:w16sdtdh="http://schemas.microsoft.com/office/word/2020/wordml/sdtdatahash" xmlns:w16se="http://schemas.microsoft.com/office/word/2015/wordml/symex" xmlns:wpg="http://schemas.microsoft.com/office/word/2010/wordprocessingGroup" xmlns:wpi="http://schemas.microsoft.com/office/word/2010/wordprocessingInk" xmlns:wne="http://schemas.microsoft.com/office/word/2006/wordml" xmlns:wps="http://schemas.microsoft.com/office/word/2010/wordprocessingShape" mc:Ignorable="w14 w15 w16se w16cid w16 w16cex w16sdtdh wp14">
   <w:p>
     <w:pPr>
       <w:pStyle w:val="Footer"/>
@@ -1266,7 +1344,6 @@
                                 <w:dataBinding w:prefixMappings="xmlns:ns0='http://purl.org/dc/elements/1.1/' xmlns:ns1='http://schemas.openxmlformats.org/package/2006/metadata/core-properties' " w:xpath="/ns1:coreProperties[1]/ns0:title[1]" w:storeItemID="{6C3C8BC8-F283-45AE-878A-BAB7291924A1}"/>
                                 <w:text/>
                               </w:sdtPr>
-                              <w:sdtEndPr/>
                               <w:sdtContent>
                                 <w:r>
                                   <w:rPr>
@@ -1302,7 +1379,6 @@
                                 <w:dataBinding w:prefixMappings="xmlns:ns0='http://purl.org/dc/elements/1.1/' xmlns:ns1='http://schemas.openxmlformats.org/package/2006/metadata/core-properties' " w:xpath="/ns1:coreProperties[1]/ns0:subject[1]" w:storeItemID="{6C3C8BC8-F283-45AE-878A-BAB7291924A1}"/>
                                 <w:text/>
                               </w:sdtPr>
-                              <w:sdtEndPr/>
                               <w:sdtContent>
                                 <w:r>
                                   <w:rPr>
@@ -1367,7 +1443,6 @@
                           <w:dataBinding w:prefixMappings="xmlns:ns0='http://purl.org/dc/elements/1.1/' xmlns:ns1='http://schemas.openxmlformats.org/package/2006/metadata/core-properties' " w:xpath="/ns1:coreProperties[1]/ns0:title[1]" w:storeItemID="{6C3C8BC8-F283-45AE-878A-BAB7291924A1}"/>
                           <w:text/>
                         </w:sdtPr>
-                        <w:sdtEndPr/>
                         <w:sdtContent>
                           <w:r>
                             <w:rPr>
@@ -1403,7 +1478,6 @@
                           <w:dataBinding w:prefixMappings="xmlns:ns0='http://purl.org/dc/elements/1.1/' xmlns:ns1='http://schemas.openxmlformats.org/package/2006/metadata/core-properties' " w:xpath="/ns1:coreProperties[1]/ns0:subject[1]" w:storeItemID="{6C3C8BC8-F283-45AE-878A-BAB7291924A1}"/>
                           <w:text/>
                         </w:sdtPr>
-                        <w:sdtEndPr/>
                         <w:sdtContent>
                           <w:r>
                             <w:rPr>
@@ -1431,7 +1505,7 @@
 </file>
 
 <file path=word/footnotes.xml><?xml version="1.0" encoding="utf-8"?>
-<w:footnotes xmlns:wpc="http://schemas.microsoft.com/office/word/2010/wordprocessingCanvas" xmlns:cx="http://schemas.microsoft.com/office/drawing/2014/chartex" xmlns:cx1="http://schemas.microsoft.com/office/drawing/2015/9/8/chartex" xmlns:cx2="http://schemas.microsoft.com/office/drawing/2015/10/21/chartex" xmlns:cx3="http://schemas.microsoft.com/office/drawing/2016/5/9/chartex" xmlns:cx4="http://schemas.microsoft.com/office/drawing/2016/5/10/chartex" xmlns:cx5="http://schemas.microsoft.com/office/drawing/2016/5/11/chartex" xmlns:cx6="http://schemas.microsoft.com/office/drawing/2016/5/12/chartex" xmlns:cx7="http://schemas.microsoft.com/office/drawing/2016/5/13/chartex" xmlns:cx8="http://schemas.microsoft.com/office/drawing/2016/5/14/chartex" xmlns:mc="http://schemas.openxmlformats.org/markup-compatibility/2006" xmlns:aink="http://schemas.microsoft.com/office/drawing/2016/ink" xmlns:am3d="http://schemas.microsoft.com/office/drawing/2017/model3d" xmlns:o="urn:schemas-microsoft-com:office:office" xmlns:oel="http://schemas.microsoft.com/office/2019/extlst" xmlns:r="http://schemas.openxmlformats.org/officeDocument/2006/relationships" xmlns:m="http://schemas.openxmlformats.org/officeDocument/2006/math" xmlns:v="urn:schemas-microsoft-com:vml" xmlns:wp14="http://schemas.microsoft.com/office/word/2010/wordprocessingDrawing" xmlns:wp="http://schemas.openxmlformats.org/drawingml/2006/wordprocessingDrawing" xmlns:w10="urn:schemas-microsoft-com:office:word" xmlns:w="http://schemas.openxmlformats.org/wordprocessingml/2006/main" xmlns:w14="http://schemas.microsoft.com/office/word/2010/wordml" xmlns:w15="http://schemas.microsoft.com/office/word/2012/wordml" xmlns:w16cex="http://schemas.microsoft.com/office/word/2018/wordml/cex" xmlns:w16cid="http://schemas.microsoft.com/office/word/2016/wordml/cid" xmlns:w16="http://schemas.microsoft.com/office/word/2018/wordml" xmlns:w16du="http://schemas.microsoft.com/office/word/2023/wordml/word16du" xmlns:w16sdtdh="http://schemas.microsoft.com/office/word/2020/wordml/sdtdatahash" xmlns:w16sdtfl="http://schemas.microsoft.com/office/word/2024/wordml/sdtformatlock" xmlns:w16se="http://schemas.microsoft.com/office/word/2015/wordml/symex" xmlns:wpg="http://schemas.microsoft.com/office/word/2010/wordprocessingGroup" xmlns:wpi="http://schemas.microsoft.com/office/word/2010/wordprocessingInk" xmlns:wne="http://schemas.microsoft.com/office/word/2006/wordml" xmlns:wps="http://schemas.microsoft.com/office/word/2010/wordprocessingShape" mc:Ignorable="w14 w15 w16se w16cid w16 w16cex w16sdtdh w16sdtfl w16du wp14">
+<w:footnotes xmlns:wpc="http://schemas.microsoft.com/office/word/2010/wordprocessingCanvas" xmlns:cx="http://schemas.microsoft.com/office/drawing/2014/chartex" xmlns:cx1="http://schemas.microsoft.com/office/drawing/2015/9/8/chartex" xmlns:cx2="http://schemas.microsoft.com/office/drawing/2015/10/21/chartex" xmlns:cx3="http://schemas.microsoft.com/office/drawing/2016/5/9/chartex" xmlns:cx4="http://schemas.microsoft.com/office/drawing/2016/5/10/chartex" xmlns:cx5="http://schemas.microsoft.com/office/drawing/2016/5/11/chartex" xmlns:cx6="http://schemas.microsoft.com/office/drawing/2016/5/12/chartex" xmlns:cx7="http://schemas.microsoft.com/office/drawing/2016/5/13/chartex" xmlns:cx8="http://schemas.microsoft.com/office/drawing/2016/5/14/chartex" xmlns:mc="http://schemas.openxmlformats.org/markup-compatibility/2006" xmlns:aink="http://schemas.microsoft.com/office/drawing/2016/ink" xmlns:am3d="http://schemas.microsoft.com/office/drawing/2017/model3d" xmlns:o="urn:schemas-microsoft-com:office:office" xmlns:oel="http://schemas.microsoft.com/office/2019/extlst" xmlns:r="http://schemas.openxmlformats.org/officeDocument/2006/relationships" xmlns:m="http://schemas.openxmlformats.org/officeDocument/2006/math" xmlns:v="urn:schemas-microsoft-com:vml" xmlns:wp14="http://schemas.microsoft.com/office/word/2010/wordprocessingDrawing" xmlns:wp="http://schemas.openxmlformats.org/drawingml/2006/wordprocessingDrawing" xmlns:w10="urn:schemas-microsoft-com:office:word" xmlns:w="http://schemas.openxmlformats.org/wordprocessingml/2006/main" xmlns:w14="http://schemas.microsoft.com/office/word/2010/wordml" xmlns:w15="http://schemas.microsoft.com/office/word/2012/wordml" xmlns:w16cex="http://schemas.microsoft.com/office/word/2018/wordml/cex" xmlns:w16cid="http://schemas.microsoft.com/office/word/2016/wordml/cid" xmlns:w16="http://schemas.microsoft.com/office/word/2018/wordml" xmlns:w16sdtdh="http://schemas.microsoft.com/office/word/2020/wordml/sdtdatahash" xmlns:w16se="http://schemas.microsoft.com/office/word/2015/wordml/symex" xmlns:wpg="http://schemas.microsoft.com/office/word/2010/wordprocessingGroup" xmlns:wpi="http://schemas.microsoft.com/office/word/2010/wordprocessingInk" xmlns:wne="http://schemas.microsoft.com/office/word/2006/wordml" xmlns:wps="http://schemas.microsoft.com/office/word/2010/wordprocessingShape" mc:Ignorable="w14 w15 w16se w16cid w16 w16cex w16sdtdh wp14">
   <w:footnote w:type="separator" w:id="-1">
     <w:p>
       <w:pPr>
@@ -1456,7 +1530,7 @@
 </file>
 
 <file path=word/header1.xml><?xml version="1.0" encoding="utf-8"?>
-<w:hdr xmlns:wpc="http://schemas.microsoft.com/office/word/2010/wordprocessingCanvas" xmlns:cx="http://schemas.microsoft.com/office/drawing/2014/chartex" xmlns:cx1="http://schemas.microsoft.com/office/drawing/2015/9/8/chartex" xmlns:cx2="http://schemas.microsoft.com/office/drawing/2015/10/21/chartex" xmlns:cx3="http://schemas.microsoft.com/office/drawing/2016/5/9/chartex" xmlns:cx4="http://schemas.microsoft.com/office/drawing/2016/5/10/chartex" xmlns:cx5="http://schemas.microsoft.com/office/drawing/2016/5/11/chartex" xmlns:cx6="http://schemas.microsoft.com/office/drawing/2016/5/12/chartex" xmlns:cx7="http://schemas.microsoft.com/office/drawing/2016/5/13/chartex" xmlns:cx8="http://schemas.microsoft.com/office/drawing/2016/5/14/chartex" xmlns:mc="http://schemas.openxmlformats.org/markup-compatibility/2006" xmlns:aink="http://schemas.microsoft.com/office/drawing/2016/ink" xmlns:am3d="http://schemas.microsoft.com/office/drawing/2017/model3d" xmlns:o="urn:schemas-microsoft-com:office:office" xmlns:oel="http://schemas.microsoft.com/office/2019/extlst" xmlns:r="http://schemas.openxmlformats.org/officeDocument/2006/relationships" xmlns:m="http://schemas.openxmlformats.org/officeDocument/2006/math" xmlns:v="urn:schemas-microsoft-com:vml" xmlns:wp14="http://schemas.microsoft.com/office/word/2010/wordprocessingDrawing" xmlns:wp="http://schemas.openxmlformats.org/drawingml/2006/wordprocessingDrawing" xmlns:w10="urn:schemas-microsoft-com:office:word" xmlns:w="http://schemas.openxmlformats.org/wordprocessingml/2006/main" xmlns:w14="http://schemas.microsoft.com/office/word/2010/wordml" xmlns:w15="http://schemas.microsoft.com/office/word/2012/wordml" xmlns:w16cex="http://schemas.microsoft.com/office/word/2018/wordml/cex" xmlns:w16cid="http://schemas.microsoft.com/office/word/2016/wordml/cid" xmlns:w16="http://schemas.microsoft.com/office/word/2018/wordml" xmlns:w16du="http://schemas.microsoft.com/office/word/2023/wordml/word16du" xmlns:w16sdtdh="http://schemas.microsoft.com/office/word/2020/wordml/sdtdatahash" xmlns:w16sdtfl="http://schemas.microsoft.com/office/word/2024/wordml/sdtformatlock" xmlns:w16se="http://schemas.microsoft.com/office/word/2015/wordml/symex" xmlns:wpg="http://schemas.microsoft.com/office/word/2010/wordprocessingGroup" xmlns:wpi="http://schemas.microsoft.com/office/word/2010/wordprocessingInk" xmlns:wne="http://schemas.microsoft.com/office/word/2006/wordml" xmlns:wps="http://schemas.microsoft.com/office/word/2010/wordprocessingShape" mc:Ignorable="w14 w15 w16se w16cid w16 w16cex w16sdtdh w16sdtfl w16du wp14">
+<w:hdr xmlns:wpc="http://schemas.microsoft.com/office/word/2010/wordprocessingCanvas" xmlns:cx="http://schemas.microsoft.com/office/drawing/2014/chartex" xmlns:cx1="http://schemas.microsoft.com/office/drawing/2015/9/8/chartex" xmlns:cx2="http://schemas.microsoft.com/office/drawing/2015/10/21/chartex" xmlns:cx3="http://schemas.microsoft.com/office/drawing/2016/5/9/chartex" xmlns:cx4="http://schemas.microsoft.com/office/drawing/2016/5/10/chartex" xmlns:cx5="http://schemas.microsoft.com/office/drawing/2016/5/11/chartex" xmlns:cx6="http://schemas.microsoft.com/office/drawing/2016/5/12/chartex" xmlns:cx7="http://schemas.microsoft.com/office/drawing/2016/5/13/chartex" xmlns:cx8="http://schemas.microsoft.com/office/drawing/2016/5/14/chartex" xmlns:mc="http://schemas.openxmlformats.org/markup-compatibility/2006" xmlns:aink="http://schemas.microsoft.com/office/drawing/2016/ink" xmlns:am3d="http://schemas.microsoft.com/office/drawing/2017/model3d" xmlns:o="urn:schemas-microsoft-com:office:office" xmlns:oel="http://schemas.microsoft.com/office/2019/extlst" xmlns:r="http://schemas.openxmlformats.org/officeDocument/2006/relationships" xmlns:m="http://schemas.openxmlformats.org/officeDocument/2006/math" xmlns:v="urn:schemas-microsoft-com:vml" xmlns:wp14="http://schemas.microsoft.com/office/word/2010/wordprocessingDrawing" xmlns:wp="http://schemas.openxmlformats.org/drawingml/2006/wordprocessingDrawing" xmlns:w10="urn:schemas-microsoft-com:office:word" xmlns:w="http://schemas.openxmlformats.org/wordprocessingml/2006/main" xmlns:w14="http://schemas.microsoft.com/office/word/2010/wordml" xmlns:w15="http://schemas.microsoft.com/office/word/2012/wordml" xmlns:w16cex="http://schemas.microsoft.com/office/word/2018/wordml/cex" xmlns:w16cid="http://schemas.microsoft.com/office/word/2016/wordml/cid" xmlns:w16="http://schemas.microsoft.com/office/word/2018/wordml" xmlns:w16sdtdh="http://schemas.microsoft.com/office/word/2020/wordml/sdtdatahash" xmlns:w16se="http://schemas.microsoft.com/office/word/2015/wordml/symex" xmlns:wpg="http://schemas.microsoft.com/office/word/2010/wordprocessingGroup" xmlns:wpi="http://schemas.microsoft.com/office/word/2010/wordprocessingInk" xmlns:wne="http://schemas.microsoft.com/office/word/2006/wordml" xmlns:wps="http://schemas.microsoft.com/office/word/2010/wordprocessingShape" mc:Ignorable="w14 w15 w16se w16cid w16 w16cex w16sdtdh wp14">
   <w:p>
     <w:pPr>
       <w:pStyle w:val="Header"/>
@@ -1911,7 +1985,7 @@
 </file>
 
 <file path=word/header2.xml><?xml version="1.0" encoding="utf-8"?>
-<w:hdr xmlns:wpc="http://schemas.microsoft.com/office/word/2010/wordprocessingCanvas" xmlns:cx="http://schemas.microsoft.com/office/drawing/2014/chartex" xmlns:cx1="http://schemas.microsoft.com/office/drawing/2015/9/8/chartex" xmlns:cx2="http://schemas.microsoft.com/office/drawing/2015/10/21/chartex" xmlns:cx3="http://schemas.microsoft.com/office/drawing/2016/5/9/chartex" xmlns:cx4="http://schemas.microsoft.com/office/drawing/2016/5/10/chartex" xmlns:cx5="http://schemas.microsoft.com/office/drawing/2016/5/11/chartex" xmlns:cx6="http://schemas.microsoft.com/office/drawing/2016/5/12/chartex" xmlns:cx7="http://schemas.microsoft.com/office/drawing/2016/5/13/chartex" xmlns:cx8="http://schemas.microsoft.com/office/drawing/2016/5/14/chartex" xmlns:mc="http://schemas.openxmlformats.org/markup-compatibility/2006" xmlns:aink="http://schemas.microsoft.com/office/drawing/2016/ink" xmlns:am3d="http://schemas.microsoft.com/office/drawing/2017/model3d" xmlns:o="urn:schemas-microsoft-com:office:office" xmlns:oel="http://schemas.microsoft.com/office/2019/extlst" xmlns:r="http://schemas.openxmlformats.org/officeDocument/2006/relationships" xmlns:m="http://schemas.openxmlformats.org/officeDocument/2006/math" xmlns:v="urn:schemas-microsoft-com:vml" xmlns:wp14="http://schemas.microsoft.com/office/word/2010/wordprocessingDrawing" xmlns:wp="http://schemas.openxmlformats.org/drawingml/2006/wordprocessingDrawing" xmlns:w10="urn:schemas-microsoft-com:office:word" xmlns:w="http://schemas.openxmlformats.org/wordprocessingml/2006/main" xmlns:w14="http://schemas.microsoft.com/office/word/2010/wordml" xmlns:w15="http://schemas.microsoft.com/office/word/2012/wordml" xmlns:w16cex="http://schemas.microsoft.com/office/word/2018/wordml/cex" xmlns:w16cid="http://schemas.microsoft.com/office/word/2016/wordml/cid" xmlns:w16="http://schemas.microsoft.com/office/word/2018/wordml" xmlns:w16du="http://schemas.microsoft.com/office/word/2023/wordml/word16du" xmlns:w16sdtdh="http://schemas.microsoft.com/office/word/2020/wordml/sdtdatahash" xmlns:w16sdtfl="http://schemas.microsoft.com/office/word/2024/wordml/sdtformatlock" xmlns:w16se="http://schemas.microsoft.com/office/word/2015/wordml/symex" xmlns:wpg="http://schemas.microsoft.com/office/word/2010/wordprocessingGroup" xmlns:wpi="http://schemas.microsoft.com/office/word/2010/wordprocessingInk" xmlns:wne="http://schemas.microsoft.com/office/word/2006/wordml" xmlns:wps="http://schemas.microsoft.com/office/word/2010/wordprocessingShape" mc:Ignorable="w14 w15 w16se w16cid w16 w16cex w16sdtdh w16sdtfl w16du wp14">
+<w:hdr xmlns:wpc="http://schemas.microsoft.com/office/word/2010/wordprocessingCanvas" xmlns:cx="http://schemas.microsoft.com/office/drawing/2014/chartex" xmlns:cx1="http://schemas.microsoft.com/office/drawing/2015/9/8/chartex" xmlns:cx2="http://schemas.microsoft.com/office/drawing/2015/10/21/chartex" xmlns:cx3="http://schemas.microsoft.com/office/drawing/2016/5/9/chartex" xmlns:cx4="http://schemas.microsoft.com/office/drawing/2016/5/10/chartex" xmlns:cx5="http://schemas.microsoft.com/office/drawing/2016/5/11/chartex" xmlns:cx6="http://schemas.microsoft.com/office/drawing/2016/5/12/chartex" xmlns:cx7="http://schemas.microsoft.com/office/drawing/2016/5/13/chartex" xmlns:cx8="http://schemas.microsoft.com/office/drawing/2016/5/14/chartex" xmlns:mc="http://schemas.openxmlformats.org/markup-compatibility/2006" xmlns:aink="http://schemas.microsoft.com/office/drawing/2016/ink" xmlns:am3d="http://schemas.microsoft.com/office/drawing/2017/model3d" xmlns:o="urn:schemas-microsoft-com:office:office" xmlns:oel="http://schemas.microsoft.com/office/2019/extlst" xmlns:r="http://schemas.openxmlformats.org/officeDocument/2006/relationships" xmlns:m="http://schemas.openxmlformats.org/officeDocument/2006/math" xmlns:v="urn:schemas-microsoft-com:vml" xmlns:wp14="http://schemas.microsoft.com/office/word/2010/wordprocessingDrawing" xmlns:wp="http://schemas.openxmlformats.org/drawingml/2006/wordprocessingDrawing" xmlns:w10="urn:schemas-microsoft-com:office:word" xmlns:w="http://schemas.openxmlformats.org/wordprocessingml/2006/main" xmlns:w14="http://schemas.microsoft.com/office/word/2010/wordml" xmlns:w15="http://schemas.microsoft.com/office/word/2012/wordml" xmlns:w16cex="http://schemas.microsoft.com/office/word/2018/wordml/cex" xmlns:w16cid="http://schemas.microsoft.com/office/word/2016/wordml/cid" xmlns:w16="http://schemas.microsoft.com/office/word/2018/wordml" xmlns:w16sdtdh="http://schemas.microsoft.com/office/word/2020/wordml/sdtdatahash" xmlns:w16se="http://schemas.microsoft.com/office/word/2015/wordml/symex" xmlns:wpg="http://schemas.microsoft.com/office/word/2010/wordprocessingGroup" xmlns:wpi="http://schemas.microsoft.com/office/word/2010/wordprocessingInk" xmlns:wne="http://schemas.microsoft.com/office/word/2006/wordml" xmlns:wps="http://schemas.microsoft.com/office/word/2010/wordprocessingShape" mc:Ignorable="w14 w15 w16se w16cid w16 w16cex w16sdtdh wp14">
   <w:p>
     <w:pPr>
       <w:pStyle w:val="Header"/>
@@ -2366,7 +2440,7 @@
 </file>
 
 <file path=word/numbering.xml><?xml version="1.0" encoding="utf-8"?>
-<w:numbering xmlns:wpc="http://schemas.microsoft.com/office/word/2010/wordprocessingCanvas" xmlns:cx="http://schemas.microsoft.com/office/drawing/2014/chartex" xmlns:cx1="http://schemas.microsoft.com/office/drawing/2015/9/8/chartex" xmlns:cx2="http://schemas.microsoft.com/office/drawing/2015/10/21/chartex" xmlns:cx3="http://schemas.microsoft.com/office/drawing/2016/5/9/chartex" xmlns:cx4="http://schemas.microsoft.com/office/drawing/2016/5/10/chartex" xmlns:cx5="http://schemas.microsoft.com/office/drawing/2016/5/11/chartex" xmlns:cx6="http://schemas.microsoft.com/office/drawing/2016/5/12/chartex" xmlns:cx7="http://schemas.microsoft.com/office/drawing/2016/5/13/chartex" xmlns:cx8="http://schemas.microsoft.com/office/drawing/2016/5/14/chartex" xmlns:mc="http://schemas.openxmlformats.org/markup-compatibility/2006" xmlns:aink="http://schemas.microsoft.com/office/drawing/2016/ink" xmlns:am3d="http://schemas.microsoft.com/office/drawing/2017/model3d" xmlns:o="urn:schemas-microsoft-com:office:office" xmlns:oel="http://schemas.microsoft.com/office/2019/extlst" xmlns:r="http://schemas.openxmlformats.org/officeDocument/2006/relationships" xmlns:m="http://schemas.openxmlformats.org/officeDocument/2006/math" xmlns:v="urn:schemas-microsoft-com:vml" xmlns:wp14="http://schemas.microsoft.com/office/word/2010/wordprocessingDrawing" xmlns:wp="http://schemas.openxmlformats.org/drawingml/2006/wordprocessingDrawing" xmlns:w10="urn:schemas-microsoft-com:office:word" xmlns:w="http://schemas.openxmlformats.org/wordprocessingml/2006/main" xmlns:w14="http://schemas.microsoft.com/office/word/2010/wordml" xmlns:w15="http://schemas.microsoft.com/office/word/2012/wordml" xmlns:w16cex="http://schemas.microsoft.com/office/word/2018/wordml/cex" xmlns:w16cid="http://schemas.microsoft.com/office/word/2016/wordml/cid" xmlns:w16="http://schemas.microsoft.com/office/word/2018/wordml" xmlns:w16du="http://schemas.microsoft.com/office/word/2023/wordml/word16du" xmlns:w16sdtdh="http://schemas.microsoft.com/office/word/2020/wordml/sdtdatahash" xmlns:w16sdtfl="http://schemas.microsoft.com/office/word/2024/wordml/sdtformatlock" xmlns:w16se="http://schemas.microsoft.com/office/word/2015/wordml/symex" xmlns:wpg="http://schemas.microsoft.com/office/word/2010/wordprocessingGroup" xmlns:wpi="http://schemas.microsoft.com/office/word/2010/wordprocessingInk" xmlns:wne="http://schemas.microsoft.com/office/word/2006/wordml" xmlns:wps="http://schemas.microsoft.com/office/word/2010/wordprocessingShape" mc:Ignorable="w14 w15 w16se w16cid w16 w16cex w16sdtdh w16sdtfl w16du wp14">
+<w:numbering xmlns:wpc="http://schemas.microsoft.com/office/word/2010/wordprocessingCanvas" xmlns:cx="http://schemas.microsoft.com/office/drawing/2014/chartex" xmlns:cx1="http://schemas.microsoft.com/office/drawing/2015/9/8/chartex" xmlns:cx2="http://schemas.microsoft.com/office/drawing/2015/10/21/chartex" xmlns:cx3="http://schemas.microsoft.com/office/drawing/2016/5/9/chartex" xmlns:cx4="http://schemas.microsoft.com/office/drawing/2016/5/10/chartex" xmlns:cx5="http://schemas.microsoft.com/office/drawing/2016/5/11/chartex" xmlns:cx6="http://schemas.microsoft.com/office/drawing/2016/5/12/chartex" xmlns:cx7="http://schemas.microsoft.com/office/drawing/2016/5/13/chartex" xmlns:cx8="http://schemas.microsoft.com/office/drawing/2016/5/14/chartex" xmlns:mc="http://schemas.openxmlformats.org/markup-compatibility/2006" xmlns:aink="http://schemas.microsoft.com/office/drawing/2016/ink" xmlns:am3d="http://schemas.microsoft.com/office/drawing/2017/model3d" xmlns:o="urn:schemas-microsoft-com:office:office" xmlns:oel="http://schemas.microsoft.com/office/2019/extlst" xmlns:r="http://schemas.openxmlformats.org/officeDocument/2006/relationships" xmlns:m="http://schemas.openxmlformats.org/officeDocument/2006/math" xmlns:v="urn:schemas-microsoft-com:vml" xmlns:wp14="http://schemas.microsoft.com/office/word/2010/wordprocessingDrawing" xmlns:wp="http://schemas.openxmlformats.org/drawingml/2006/wordprocessingDrawing" xmlns:w10="urn:schemas-microsoft-com:office:word" xmlns:w="http://schemas.openxmlformats.org/wordprocessingml/2006/main" xmlns:w14="http://schemas.microsoft.com/office/word/2010/wordml" xmlns:w15="http://schemas.microsoft.com/office/word/2012/wordml" xmlns:w16cex="http://schemas.microsoft.com/office/word/2018/wordml/cex" xmlns:w16cid="http://schemas.microsoft.com/office/word/2016/wordml/cid" xmlns:w16="http://schemas.microsoft.com/office/word/2018/wordml" xmlns:w16sdtdh="http://schemas.microsoft.com/office/word/2020/wordml/sdtdatahash" xmlns:w16se="http://schemas.microsoft.com/office/word/2015/wordml/symex" xmlns:wpg="http://schemas.microsoft.com/office/word/2010/wordprocessingGroup" xmlns:wpi="http://schemas.microsoft.com/office/word/2010/wordprocessingInk" xmlns:wne="http://schemas.microsoft.com/office/word/2006/wordml" xmlns:wps="http://schemas.microsoft.com/office/word/2010/wordprocessingShape" mc:Ignorable="w14 w15 w16se w16cid w16 w16cex w16sdtdh wp14">
   <w:abstractNum w:abstractNumId="0" w15:restartNumberingAfterBreak="0">
     <w:nsid w:val="2F410399"/>
     <w:multiLevelType w:val="multilevel"/>
@@ -2486,7 +2560,7 @@
 </file>
 
 <file path=word/styles.xml><?xml version="1.0" encoding="utf-8"?>
-<w:styles xmlns:mc="http://schemas.openxmlformats.org/markup-compatibility/2006" xmlns:r="http://schemas.openxmlformats.org/officeDocument/2006/relationships" xmlns:w="http://schemas.openxmlformats.org/wordprocessingml/2006/main" xmlns:w14="http://schemas.microsoft.com/office/word/2010/wordml" xmlns:w15="http://schemas.microsoft.com/office/word/2012/wordml" xmlns:w16cex="http://schemas.microsoft.com/office/word/2018/wordml/cex" xmlns:w16cid="http://schemas.microsoft.com/office/word/2016/wordml/cid" xmlns:w16="http://schemas.microsoft.com/office/word/2018/wordml" xmlns:w16du="http://schemas.microsoft.com/office/word/2023/wordml/word16du" xmlns:w16sdtdh="http://schemas.microsoft.com/office/word/2020/wordml/sdtdatahash" xmlns:w16sdtfl="http://schemas.microsoft.com/office/word/2024/wordml/sdtformatlock" xmlns:w16se="http://schemas.microsoft.com/office/word/2015/wordml/symex" mc:Ignorable="w14 w15 w16se w16cid w16 w16cex w16sdtdh w16sdtfl w16du">
+<w:styles xmlns:mc="http://schemas.openxmlformats.org/markup-compatibility/2006" xmlns:r="http://schemas.openxmlformats.org/officeDocument/2006/relationships" xmlns:w="http://schemas.openxmlformats.org/wordprocessingml/2006/main" xmlns:w14="http://schemas.microsoft.com/office/word/2010/wordml" xmlns:w15="http://schemas.microsoft.com/office/word/2012/wordml" xmlns:w16cex="http://schemas.microsoft.com/office/word/2018/wordml/cex" xmlns:w16cid="http://schemas.microsoft.com/office/word/2016/wordml/cid" xmlns:w16="http://schemas.microsoft.com/office/word/2018/wordml" xmlns:w16sdtdh="http://schemas.microsoft.com/office/word/2020/wordml/sdtdatahash" xmlns:w16se="http://schemas.microsoft.com/office/word/2015/wordml/symex" mc:Ignorable="w14 w15 w16se w16cid w16 w16cex w16sdtdh">
   <w:docDefaults>
     <w:rPrDefault>
       <w:rPr>
@@ -3743,7 +3817,7 @@
 </file>
 
 <file path=word/glossary/document.xml><?xml version="1.0" encoding="utf-8"?>
-<w:glossaryDocument xmlns:wpc="http://schemas.microsoft.com/office/word/2010/wordprocessingCanvas" xmlns:cx="http://schemas.microsoft.com/office/drawing/2014/chartex" xmlns:cx1="http://schemas.microsoft.com/office/drawing/2015/9/8/chartex" xmlns:cx2="http://schemas.microsoft.com/office/drawing/2015/10/21/chartex" xmlns:cx3="http://schemas.microsoft.com/office/drawing/2016/5/9/chartex" xmlns:cx4="http://schemas.microsoft.com/office/drawing/2016/5/10/chartex" xmlns:cx5="http://schemas.microsoft.com/office/drawing/2016/5/11/chartex" xmlns:cx6="http://schemas.microsoft.com/office/drawing/2016/5/12/chartex" xmlns:cx7="http://schemas.microsoft.com/office/drawing/2016/5/13/chartex" xmlns:cx8="http://schemas.microsoft.com/office/drawing/2016/5/14/chartex" xmlns:mc="http://schemas.openxmlformats.org/markup-compatibility/2006" xmlns:aink="http://schemas.microsoft.com/office/drawing/2016/ink" xmlns:am3d="http://schemas.microsoft.com/office/drawing/2017/model3d" xmlns:o="urn:schemas-microsoft-com:office:office" xmlns:oel="http://schemas.microsoft.com/office/2019/extlst" xmlns:r="http://schemas.openxmlformats.org/officeDocument/2006/relationships" xmlns:m="http://schemas.openxmlformats.org/officeDocument/2006/math" xmlns:v="urn:schemas-microsoft-com:vml" xmlns:wp14="http://schemas.microsoft.com/office/word/2010/wordprocessingDrawing" xmlns:wp="http://schemas.openxmlformats.org/drawingml/2006/wordprocessingDrawing" xmlns:w10="urn:schemas-microsoft-com:office:word" xmlns:w="http://schemas.openxmlformats.org/wordprocessingml/2006/main" xmlns:w14="http://schemas.microsoft.com/office/word/2010/wordml" xmlns:w15="http://schemas.microsoft.com/office/word/2012/wordml" xmlns:w16cex="http://schemas.microsoft.com/office/word/2018/wordml/cex" xmlns:w16cid="http://schemas.microsoft.com/office/word/2016/wordml/cid" xmlns:w16="http://schemas.microsoft.com/office/word/2018/wordml" xmlns:w16du="http://schemas.microsoft.com/office/word/2023/wordml/word16du" xmlns:w16sdtdh="http://schemas.microsoft.com/office/word/2020/wordml/sdtdatahash" xmlns:w16sdtfl="http://schemas.microsoft.com/office/word/2024/wordml/sdtformatlock" xmlns:w16se="http://schemas.microsoft.com/office/word/2015/wordml/symex" xmlns:wpg="http://schemas.microsoft.com/office/word/2010/wordprocessingGroup" xmlns:wpi="http://schemas.microsoft.com/office/word/2010/wordprocessingInk" xmlns:wne="http://schemas.microsoft.com/office/word/2006/wordml" xmlns:wps="http://schemas.microsoft.com/office/word/2010/wordprocessingShape" mc:Ignorable="w14 w15 w16se w16cid w16 w16cex w16sdtdh w16sdtfl w16du wp14">
+<w:glossaryDocument xmlns:wpc="http://schemas.microsoft.com/office/word/2010/wordprocessingCanvas" xmlns:cx="http://schemas.microsoft.com/office/drawing/2014/chartex" xmlns:cx1="http://schemas.microsoft.com/office/drawing/2015/9/8/chartex" xmlns:cx2="http://schemas.microsoft.com/office/drawing/2015/10/21/chartex" xmlns:cx3="http://schemas.microsoft.com/office/drawing/2016/5/9/chartex" xmlns:cx4="http://schemas.microsoft.com/office/drawing/2016/5/10/chartex" xmlns:cx5="http://schemas.microsoft.com/office/drawing/2016/5/11/chartex" xmlns:cx6="http://schemas.microsoft.com/office/drawing/2016/5/12/chartex" xmlns:cx7="http://schemas.microsoft.com/office/drawing/2016/5/13/chartex" xmlns:cx8="http://schemas.microsoft.com/office/drawing/2016/5/14/chartex" xmlns:mc="http://schemas.openxmlformats.org/markup-compatibility/2006" xmlns:aink="http://schemas.microsoft.com/office/drawing/2016/ink" xmlns:am3d="http://schemas.microsoft.com/office/drawing/2017/model3d" xmlns:o="urn:schemas-microsoft-com:office:office" xmlns:oel="http://schemas.microsoft.com/office/2019/extlst" xmlns:r="http://schemas.openxmlformats.org/officeDocument/2006/relationships" xmlns:m="http://schemas.openxmlformats.org/officeDocument/2006/math" xmlns:v="urn:schemas-microsoft-com:vml" xmlns:wp14="http://schemas.microsoft.com/office/word/2010/wordprocessingDrawing" xmlns:wp="http://schemas.openxmlformats.org/drawingml/2006/wordprocessingDrawing" xmlns:w10="urn:schemas-microsoft-com:office:word" xmlns:w="http://schemas.openxmlformats.org/wordprocessingml/2006/main" xmlns:w14="http://schemas.microsoft.com/office/word/2010/wordml" xmlns:w15="http://schemas.microsoft.com/office/word/2012/wordml" xmlns:w16cex="http://schemas.microsoft.com/office/word/2018/wordml/cex" xmlns:w16cid="http://schemas.microsoft.com/office/word/2016/wordml/cid" xmlns:w16="http://schemas.microsoft.com/office/word/2018/wordml" xmlns:w16sdtdh="http://schemas.microsoft.com/office/word/2020/wordml/sdtdatahash" xmlns:w16se="http://schemas.microsoft.com/office/word/2015/wordml/symex" xmlns:wpg="http://schemas.microsoft.com/office/word/2010/wordprocessingGroup" xmlns:wpi="http://schemas.microsoft.com/office/word/2010/wordprocessingInk" xmlns:wne="http://schemas.microsoft.com/office/word/2006/wordml" xmlns:wps="http://schemas.microsoft.com/office/word/2010/wordprocessingShape" mc:Ignorable="w14 w15 w16se w16cid w16 w16cex w16sdtdh wp14">
   <w:docParts>
     <w:docPart>
       <w:docPartPr>
@@ -3808,9 +3882,10 @@
 </file>
 
 <file path=word/glossary/fontTable.xml><?xml version="1.0" encoding="utf-8"?>
-<w:fonts xmlns:mc="http://schemas.openxmlformats.org/markup-compatibility/2006" xmlns:r="http://schemas.openxmlformats.org/officeDocument/2006/relationships" xmlns:w="http://schemas.openxmlformats.org/wordprocessingml/2006/main" xmlns:w14="http://schemas.microsoft.com/office/word/2010/wordml" xmlns:w15="http://schemas.microsoft.com/office/word/2012/wordml" xmlns:w16cex="http://schemas.microsoft.com/office/word/2018/wordml/cex" xmlns:w16cid="http://schemas.microsoft.com/office/word/2016/wordml/cid" xmlns:w16="http://schemas.microsoft.com/office/word/2018/wordml" xmlns:w16du="http://schemas.microsoft.com/office/word/2023/wordml/word16du" xmlns:w16sdtdh="http://schemas.microsoft.com/office/word/2020/wordml/sdtdatahash" xmlns:w16sdtfl="http://schemas.microsoft.com/office/word/2024/wordml/sdtformatlock" xmlns:w16se="http://schemas.microsoft.com/office/word/2015/wordml/symex" mc:Ignorable="w14 w15 w16se w16cid w16 w16cex w16sdtdh w16sdtfl w16du">
+<w:fonts xmlns:mc="http://schemas.openxmlformats.org/markup-compatibility/2006" xmlns:r="http://schemas.openxmlformats.org/officeDocument/2006/relationships" xmlns:w="http://schemas.openxmlformats.org/wordprocessingml/2006/main" xmlns:w14="http://schemas.microsoft.com/office/word/2010/wordml" xmlns:w15="http://schemas.microsoft.com/office/word/2012/wordml" xmlns:w16cex="http://schemas.microsoft.com/office/word/2018/wordml/cex" xmlns:w16cid="http://schemas.microsoft.com/office/word/2016/wordml/cid" xmlns:w16="http://schemas.microsoft.com/office/word/2018/wordml" xmlns:w16sdtdh="http://schemas.microsoft.com/office/word/2020/wordml/sdtdatahash" xmlns:w16se="http://schemas.microsoft.com/office/word/2015/wordml/symex" mc:Ignorable="w14 w15 w16se w16cid w16 w16cex w16sdtdh">
   <w:font w:name="Noto Sans Symbols">
     <w:altName w:val="Calibri"/>
+    <w:panose1 w:val="020B0604020202020204"/>
     <w:charset w:val="00"/>
     <w:family w:val="auto"/>
     <w:pitch w:val="default"/>
@@ -3827,7 +3902,7 @@
     <w:charset w:val="00"/>
     <w:family w:val="swiss"/>
     <w:pitch w:val="variable"/>
-    <w:sig w:usb0="E4002EFF" w:usb1="C200247B" w:usb2="00000009" w:usb3="00000000" w:csb0="000001FF" w:csb1="00000000"/>
+    <w:sig w:usb0="E4002EFF" w:usb1="C000247B" w:usb2="00000009" w:usb3="00000000" w:csb0="000001FF" w:csb1="00000000"/>
   </w:font>
   <w:font w:name="Times New Roman">
     <w:panose1 w:val="02020603050405020304"/>
@@ -3841,15 +3916,17 @@
     <w:charset w:val="00"/>
     <w:family w:val="swiss"/>
     <w:pitch w:val="variable"/>
-    <w:sig w:usb0="E4002EFF" w:usb1="C200247B" w:usb2="00000009" w:usb3="00000000" w:csb0="000001FF" w:csb1="00000000"/>
+    <w:sig w:usb0="E4002EFF" w:usb1="C000247B" w:usb2="00000009" w:usb3="00000000" w:csb0="000001FF" w:csb1="00000000"/>
   </w:font>
   <w:font w:name="Aptos">
+    <w:panose1 w:val="020B0004020202020204"/>
     <w:charset w:val="00"/>
     <w:family w:val="swiss"/>
     <w:pitch w:val="variable"/>
     <w:sig w:usb0="20000287" w:usb1="00000003" w:usb2="00000000" w:usb3="00000000" w:csb0="0000019F" w:csb1="00000000"/>
   </w:font>
   <w:font w:name="Aptos Display">
+    <w:panose1 w:val="020B0004020202020204"/>
     <w:charset w:val="00"/>
     <w:family w:val="swiss"/>
     <w:pitch w:val="variable"/>
@@ -3859,7 +3936,7 @@
 </file>
 
 <file path=word/glossary/settings.xml><?xml version="1.0" encoding="utf-8"?>
-<w:settings xmlns:mc="http://schemas.openxmlformats.org/markup-compatibility/2006" xmlns:o="urn:schemas-microsoft-com:office:office" xmlns:r="http://schemas.openxmlformats.org/officeDocument/2006/relationships" xmlns:m="http://schemas.openxmlformats.org/officeDocument/2006/math" xmlns:v="urn:schemas-microsoft-com:vml" xmlns:w10="urn:schemas-microsoft-com:office:word" xmlns:w="http://schemas.openxmlformats.org/wordprocessingml/2006/main" xmlns:w14="http://schemas.microsoft.com/office/word/2010/wordml" xmlns:w15="http://schemas.microsoft.com/office/word/2012/wordml" xmlns:w16cex="http://schemas.microsoft.com/office/word/2018/wordml/cex" xmlns:w16cid="http://schemas.microsoft.com/office/word/2016/wordml/cid" xmlns:w16="http://schemas.microsoft.com/office/word/2018/wordml" xmlns:w16du="http://schemas.microsoft.com/office/word/2023/wordml/word16du" xmlns:w16sdtdh="http://schemas.microsoft.com/office/word/2020/wordml/sdtdatahash" xmlns:w16sdtfl="http://schemas.microsoft.com/office/word/2024/wordml/sdtformatlock" xmlns:w16se="http://schemas.microsoft.com/office/word/2015/wordml/symex" xmlns:sl="http://schemas.openxmlformats.org/schemaLibrary/2006/main" mc:Ignorable="w14 w15 w16se w16cid w16 w16cex w16sdtdh w16sdtfl w16du">
+<w:settings xmlns:mc="http://schemas.openxmlformats.org/markup-compatibility/2006" xmlns:o="urn:schemas-microsoft-com:office:office" xmlns:r="http://schemas.openxmlformats.org/officeDocument/2006/relationships" xmlns:m="http://schemas.openxmlformats.org/officeDocument/2006/math" xmlns:v="urn:schemas-microsoft-com:vml" xmlns:w10="urn:schemas-microsoft-com:office:word" xmlns:w="http://schemas.openxmlformats.org/wordprocessingml/2006/main" xmlns:w14="http://schemas.microsoft.com/office/word/2010/wordml" xmlns:w15="http://schemas.microsoft.com/office/word/2012/wordml" xmlns:w16cex="http://schemas.microsoft.com/office/word/2018/wordml/cex" xmlns:w16cid="http://schemas.microsoft.com/office/word/2016/wordml/cid" xmlns:w16="http://schemas.microsoft.com/office/word/2018/wordml" xmlns:w16sdtdh="http://schemas.microsoft.com/office/word/2020/wordml/sdtdatahash" xmlns:w16se="http://schemas.microsoft.com/office/word/2015/wordml/symex" xmlns:sl="http://schemas.openxmlformats.org/schemaLibrary/2006/main" mc:Ignorable="w14 w15 w16se w16cid w16 w16cex w16sdtdh">
   <w:view w:val="normal"/>
   <w:defaultTabStop w:val="720"/>
   <w:characterSpacingControl w:val="doNotCompress"/>
@@ -3874,11 +3951,10 @@
   </w:compat>
   <w:rsids>
     <w:rsidRoot w:val="006609F5"/>
-    <w:rsid w:val="000129AB"/>
     <w:rsid w:val="000B5CE0"/>
-    <w:rsid w:val="001F6893"/>
     <w:rsid w:val="006609F5"/>
     <w:rsid w:val="00D404CD"/>
+    <w:rsid w:val="00FE1502"/>
   </w:rsids>
   <m:mathPr>
     <m:mathFont m:val="Cambria Math"/>
@@ -3902,7 +3978,7 @@
 </file>
 
 <file path=word/glossary/styles.xml><?xml version="1.0" encoding="utf-8"?>
-<w:styles xmlns:mc="http://schemas.openxmlformats.org/markup-compatibility/2006" xmlns:r="http://schemas.openxmlformats.org/officeDocument/2006/relationships" xmlns:w="http://schemas.openxmlformats.org/wordprocessingml/2006/main" xmlns:w14="http://schemas.microsoft.com/office/word/2010/wordml" xmlns:w15="http://schemas.microsoft.com/office/word/2012/wordml" xmlns:w16cex="http://schemas.microsoft.com/office/word/2018/wordml/cex" xmlns:w16cid="http://schemas.microsoft.com/office/word/2016/wordml/cid" xmlns:w16="http://schemas.microsoft.com/office/word/2018/wordml" xmlns:w16du="http://schemas.microsoft.com/office/word/2023/wordml/word16du" xmlns:w16sdtdh="http://schemas.microsoft.com/office/word/2020/wordml/sdtdatahash" xmlns:w16sdtfl="http://schemas.microsoft.com/office/word/2024/wordml/sdtformatlock" xmlns:w16se="http://schemas.microsoft.com/office/word/2015/wordml/symex" mc:Ignorable="w14 w15 w16se w16cid w16 w16cex w16sdtdh w16sdtfl w16du">
+<w:styles xmlns:mc="http://schemas.openxmlformats.org/markup-compatibility/2006" xmlns:r="http://schemas.openxmlformats.org/officeDocument/2006/relationships" xmlns:w="http://schemas.openxmlformats.org/wordprocessingml/2006/main" xmlns:w14="http://schemas.microsoft.com/office/word/2010/wordml" xmlns:w15="http://schemas.microsoft.com/office/word/2012/wordml" xmlns:w16cex="http://schemas.microsoft.com/office/word/2018/wordml/cex" xmlns:w16cid="http://schemas.microsoft.com/office/word/2016/wordml/cid" xmlns:w16="http://schemas.microsoft.com/office/word/2018/wordml" xmlns:w16sdtdh="http://schemas.microsoft.com/office/word/2020/wordml/sdtdatahash" xmlns:w16se="http://schemas.microsoft.com/office/word/2015/wordml/symex" mc:Ignorable="w14 w15 w16se w16cid w16 w16cex w16sdtdh">
   <w:docDefaults>
     <w:rPrDefault>
       <w:rPr>
@@ -4348,7 +4424,7 @@
 </file>
 
 <file path=word/glossary/webSettings.xml><?xml version="1.0" encoding="utf-8"?>
-<w:webSettings xmlns:mc="http://schemas.openxmlformats.org/markup-compatibility/2006" xmlns:r="http://schemas.openxmlformats.org/officeDocument/2006/relationships" xmlns:w="http://schemas.openxmlformats.org/wordprocessingml/2006/main" xmlns:w14="http://schemas.microsoft.com/office/word/2010/wordml" xmlns:w15="http://schemas.microsoft.com/office/word/2012/wordml" xmlns:w16cex="http://schemas.microsoft.com/office/word/2018/wordml/cex" xmlns:w16cid="http://schemas.microsoft.com/office/word/2016/wordml/cid" xmlns:w16="http://schemas.microsoft.com/office/word/2018/wordml" xmlns:w16du="http://schemas.microsoft.com/office/word/2023/wordml/word16du" xmlns:w16sdtdh="http://schemas.microsoft.com/office/word/2020/wordml/sdtdatahash" xmlns:w16sdtfl="http://schemas.microsoft.com/office/word/2024/wordml/sdtformatlock" xmlns:w16se="http://schemas.microsoft.com/office/word/2015/wordml/symex" mc:Ignorable="w14 w15 w16se w16cid w16 w16cex w16sdtdh w16sdtfl w16du">
+<w:webSettings xmlns:mc="http://schemas.openxmlformats.org/markup-compatibility/2006" xmlns:r="http://schemas.openxmlformats.org/officeDocument/2006/relationships" xmlns:w="http://schemas.openxmlformats.org/wordprocessingml/2006/main" xmlns:w14="http://schemas.microsoft.com/office/word/2010/wordml" xmlns:w15="http://schemas.microsoft.com/office/word/2012/wordml" xmlns:w16cex="http://schemas.microsoft.com/office/word/2018/wordml/cex" xmlns:w16cid="http://schemas.microsoft.com/office/word/2016/wordml/cid" xmlns:w16="http://schemas.microsoft.com/office/word/2018/wordml" xmlns:w16sdtdh="http://schemas.microsoft.com/office/word/2020/wordml/sdtdatahash" xmlns:w16se="http://schemas.microsoft.com/office/word/2015/wordml/symex" mc:Ignorable="w14 w15 w16se w16cid w16 w16cex w16sdtdh">
   <w:optimizeForBrowser/>
   <w:allowPNG/>
 </w:webSettings>

</xml_diff>

<commit_message>
cleaned up headers on first page
</commit_message>
<xml_diff>
--- a/ECEN361_ProjectDefinition-1.docx
+++ b/ECEN361_ProjectDefinition-1.docx
@@ -43,11 +43,13 @@
         <w:jc w:val="right"/>
       </w:pPr>
       <w:r>
-        <w:t>&lt;Group Name&gt;</w:t>
+        <w:t>STC Rover</w:t>
       </w:r>
       <w:r>
         <w:br/>
-        <w:t>&lt;Team MEmber Names&gt;</w:t>
+      </w:r>
+      <w:r>
+        <w:t>Hannah, Seth, Chris</w:t>
       </w:r>
     </w:p>
     <w:p>
@@ -83,19 +85,6 @@
       </w:pPr>
       <w:r>
         <w:t>Lessons to Learn</w:t>
-      </w:r>
-    </w:p>
-    <w:p>
-      <w:pPr>
-        <w:rPr>
-          <w:i/>
-        </w:rPr>
-      </w:pPr>
-      <w:r>
-        <w:rPr>
-          <w:i/>
-        </w:rPr>
-        <w:t>Describe the key elements you’ll need to learn more about to complete your project. Include information such as “the team will learn about wireless and cloud connectivity” or “the team will learn how to implement power control software” or similar.</w:t>
       </w:r>
     </w:p>
     <w:p>
@@ -585,7 +574,6 @@
         <w:pStyle w:val="Heading1"/>
       </w:pPr>
       <w:r>
-        <w:lastRenderedPageBreak/>
         <w:t>Schedule</w:t>
       </w:r>
     </w:p>
@@ -613,6 +601,7 @@
         <w:pStyle w:val="Heading1"/>
       </w:pPr>
       <w:r>
+        <w:lastRenderedPageBreak/>
         <w:t>Derived Requirements</w:t>
       </w:r>
     </w:p>
@@ -3952,9 +3941,10 @@
   <w:rsids>
     <w:rsidRoot w:val="006609F5"/>
     <w:rsid w:val="000B5CE0"/>
+    <w:rsid w:val="00167F49"/>
     <w:rsid w:val="006609F5"/>
+    <w:rsid w:val="00B147BC"/>
     <w:rsid w:val="00D404CD"/>
-    <w:rsid w:val="00FE1502"/>
   </w:rsids>
   <m:mathPr>
     <m:mathFont m:val="Cambria Math"/>

</xml_diff>